<commit_message>
Add DER in report
</commit_message>
<xml_diff>
--- a/NLP Report.docx
+++ b/NLP Report.docx
@@ -567,14 +567,52 @@
                 <w:szCs w:val="32"/>
               </w:rPr>
             </w:pPr>
+            <w:proofErr w:type="spellStart"/>
             <w:r>
               <w:rPr>
                 <w:rFonts w:asciiTheme="majorBidi" w:hAnsiTheme="majorBidi" w:cstheme="majorBidi"/>
                 <w:sz w:val="32"/>
                 <w:szCs w:val="32"/>
               </w:rPr>
-              <w:t>Beshoy Morad Atya</w:t>
+              <w:t>Beshoy</w:t>
             </w:r>
+            <w:proofErr w:type="spellEnd"/>
+            <w:r>
+              <w:rPr>
+                <w:rFonts w:asciiTheme="majorBidi" w:hAnsiTheme="majorBidi" w:cstheme="majorBidi"/>
+                <w:sz w:val="32"/>
+                <w:szCs w:val="32"/>
+              </w:rPr>
+              <w:t xml:space="preserve"> </w:t>
+            </w:r>
+            <w:proofErr w:type="spellStart"/>
+            <w:r>
+              <w:rPr>
+                <w:rFonts w:asciiTheme="majorBidi" w:hAnsiTheme="majorBidi" w:cstheme="majorBidi"/>
+                <w:sz w:val="32"/>
+                <w:szCs w:val="32"/>
+              </w:rPr>
+              <w:t>Morad</w:t>
+            </w:r>
+            <w:proofErr w:type="spellEnd"/>
+            <w:r>
+              <w:rPr>
+                <w:rFonts w:asciiTheme="majorBidi" w:hAnsiTheme="majorBidi" w:cstheme="majorBidi"/>
+                <w:sz w:val="32"/>
+                <w:szCs w:val="32"/>
+              </w:rPr>
+              <w:t xml:space="preserve"> </w:t>
+            </w:r>
+            <w:proofErr w:type="spellStart"/>
+            <w:r>
+              <w:rPr>
+                <w:rFonts w:asciiTheme="majorBidi" w:hAnsiTheme="majorBidi" w:cstheme="majorBidi"/>
+                <w:sz w:val="32"/>
+                <w:szCs w:val="32"/>
+              </w:rPr>
+              <w:t>Atya</w:t>
+            </w:r>
+            <w:proofErr w:type="spellEnd"/>
           </w:p>
         </w:tc>
         <w:tc>
@@ -1016,7 +1054,25 @@
           <w:sz w:val="28"/>
           <w:szCs w:val="28"/>
         </w:rPr>
-        <w:t>The way we found yielding the best result is to divide the corpus into sentences of fixed size (A window we set with length of 1000) which means that if a sentence exceeds the window size we will go backward until the first space we will face then this will be the cutting edge of the first sentence, and the splitted word will be the first one in the next sentence and keep going like this. If the sentence length is less than the window size then we pad the rest of the empty size to ensure they’re all almost equal.</w:t>
+        <w:t xml:space="preserve">The way we found yielding the best result is to divide the corpus into sentences of fixed size (A window we set with length of 1000) which means </w:t>
+      </w:r>
+      <w:proofErr w:type="gramStart"/>
+      <w:r>
+        <w:rPr>
+          <w:rFonts w:ascii="Trebuchet MS" w:hAnsi="Trebuchet MS"/>
+          <w:sz w:val="28"/>
+          <w:szCs w:val="28"/>
+        </w:rPr>
+        <w:t>that</w:t>
+      </w:r>
+      <w:proofErr w:type="gramEnd"/>
+      <w:r>
+        <w:rPr>
+          <w:rFonts w:ascii="Trebuchet MS" w:hAnsi="Trebuchet MS"/>
+          <w:sz w:val="28"/>
+          <w:szCs w:val="28"/>
+        </w:rPr>
+        <w:t xml:space="preserve"> if a sentence exceeds the window size we will go backward until the first space we will face then this will be the cutting edge of the first sentence, and the splitted word will be the first one in the next sentence and keep going like this. If the sentence length is less than the window size then we pad the rest of the empty size to ensure they’re all almost equal.</w:t>
       </w:r>
     </w:p>
     <w:p>
@@ -1925,6 +1981,7 @@
           <w:u w:val="single"/>
         </w:rPr>
       </w:pPr>
+      <w:proofErr w:type="spellStart"/>
       <w:r>
         <w:rPr>
           <w:rFonts w:ascii="Trebuchet MS" w:hAnsi="Trebuchet MS"/>
@@ -1932,7 +1989,17 @@
           <w:szCs w:val="32"/>
           <w:u w:val="single"/>
         </w:rPr>
-        <w:t xml:space="preserve">AraVec </w:t>
+        <w:t>AraVec</w:t>
+      </w:r>
+      <w:proofErr w:type="spellEnd"/>
+      <w:r>
+        <w:rPr>
+          <w:rFonts w:ascii="Trebuchet MS" w:hAnsi="Trebuchet MS"/>
+          <w:sz w:val="32"/>
+          <w:szCs w:val="32"/>
+          <w:u w:val="single"/>
+        </w:rPr>
+        <w:t xml:space="preserve"> </w:t>
       </w:r>
       <w:r>
         <w:rPr>
@@ -1958,13 +2025,23 @@
           <w:szCs w:val="28"/>
         </w:rPr>
       </w:pPr>
-      <w:r>
-        <w:rPr>
-          <w:rFonts w:ascii="Trebuchet MS" w:hAnsi="Trebuchet MS"/>
-          <w:sz w:val="28"/>
-          <w:szCs w:val="28"/>
-        </w:rPr>
-        <w:t xml:space="preserve">AraVec is an open-source project that offers pre-trained distributed word representations, specifically designed for the Arabic natural language processing (NLP) research community. </w:t>
+      <w:proofErr w:type="spellStart"/>
+      <w:r>
+        <w:rPr>
+          <w:rFonts w:ascii="Trebuchet MS" w:hAnsi="Trebuchet MS"/>
+          <w:sz w:val="28"/>
+          <w:szCs w:val="28"/>
+        </w:rPr>
+        <w:t>AraVec</w:t>
+      </w:r>
+      <w:proofErr w:type="spellEnd"/>
+      <w:r>
+        <w:rPr>
+          <w:rFonts w:ascii="Trebuchet MS" w:hAnsi="Trebuchet MS"/>
+          <w:sz w:val="28"/>
+          <w:szCs w:val="28"/>
+        </w:rPr>
+        <w:t xml:space="preserve"> is an open-source project that offers pre-trained distributed word representations, specifically designed for the Arabic natural language processing (NLP) research community. </w:t>
       </w:r>
     </w:p>
     <w:p>
@@ -1987,7 +2064,25 @@
           <w:sz w:val="28"/>
           <w:szCs w:val="28"/>
         </w:rPr>
-        <w:t xml:space="preserve">In its initial release, AraVec presented six distinct word embedding models, created from three different Arabic content domains: Tweets and Wikipedia. </w:t>
+        <w:t xml:space="preserve">In its initial release, </w:t>
+      </w:r>
+      <w:proofErr w:type="spellStart"/>
+      <w:r>
+        <w:rPr>
+          <w:rFonts w:ascii="Trebuchet MS" w:hAnsi="Trebuchet MS"/>
+          <w:sz w:val="28"/>
+          <w:szCs w:val="28"/>
+        </w:rPr>
+        <w:t>AraVec</w:t>
+      </w:r>
+      <w:proofErr w:type="spellEnd"/>
+      <w:r>
+        <w:rPr>
+          <w:rFonts w:ascii="Trebuchet MS" w:hAnsi="Trebuchet MS"/>
+          <w:sz w:val="28"/>
+          <w:szCs w:val="28"/>
+        </w:rPr>
+        <w:t xml:space="preserve"> presented six distinct word embedding models, created from three different Arabic content domains: Tweets and Wikipedia. </w:t>
       </w:r>
     </w:p>
     <w:p>
@@ -2033,7 +2128,25 @@
           <w:sz w:val="28"/>
           <w:szCs w:val="28"/>
         </w:rPr>
-        <w:t xml:space="preserve">In the third iteration of AraVec, the project extended its offerings to include 16 diverse word embedding models, now spanning two Arabic content domains: Twitter tweets and Wikipedia Arabic articles. A notable enhancement in this version is the introduction of two model types—unigrams and n-grams models. </w:t>
+        <w:t xml:space="preserve">In the third iteration of </w:t>
+      </w:r>
+      <w:proofErr w:type="spellStart"/>
+      <w:r>
+        <w:rPr>
+          <w:rFonts w:ascii="Trebuchet MS" w:hAnsi="Trebuchet MS"/>
+          <w:sz w:val="28"/>
+          <w:szCs w:val="28"/>
+        </w:rPr>
+        <w:t>AraVec</w:t>
+      </w:r>
+      <w:proofErr w:type="spellEnd"/>
+      <w:r>
+        <w:rPr>
+          <w:rFonts w:ascii="Trebuchet MS" w:hAnsi="Trebuchet MS"/>
+          <w:sz w:val="28"/>
+          <w:szCs w:val="28"/>
+        </w:rPr>
+        <w:t xml:space="preserve">, the project extended its offerings to include 16 diverse word embedding models, now spanning two Arabic content domains: Twitter tweets and Wikipedia Arabic articles. A notable enhancement in this version is the introduction of two model types—unigrams and n-grams models. </w:t>
       </w:r>
     </w:p>
     <w:p>
@@ -2096,6 +2209,7 @@
           <w:u w:val="single"/>
         </w:rPr>
       </w:pPr>
+      <w:proofErr w:type="spellStart"/>
       <w:r>
         <w:rPr>
           <w:rFonts w:ascii="Trebuchet MS" w:hAnsi="Trebuchet MS"/>
@@ -2112,7 +2226,17 @@
           <w:szCs w:val="32"/>
           <w:u w:val="single"/>
         </w:rPr>
-        <w:t xml:space="preserve">BERT </w:t>
+        <w:t>BERT</w:t>
+      </w:r>
+      <w:proofErr w:type="spellEnd"/>
+      <w:r>
+        <w:rPr>
+          <w:rFonts w:ascii="Trebuchet MS" w:hAnsi="Trebuchet MS"/>
+          <w:sz w:val="32"/>
+          <w:szCs w:val="32"/>
+          <w:u w:val="single"/>
+        </w:rPr>
+        <w:t xml:space="preserve"> </w:t>
       </w:r>
       <w:r>
         <w:rPr>
@@ -3515,6 +3639,7 @@
         </w:rPr>
         <w:t xml:space="preserve">Contextual Embeddings from </w:t>
       </w:r>
+      <w:proofErr w:type="spellStart"/>
       <w:r>
         <w:rPr>
           <w:rFonts w:ascii="Trebuchet MS" w:hAnsi="Trebuchet MS"/>
@@ -3537,6 +3662,7 @@
         </w:rPr>
         <w:t>BERT</w:t>
       </w:r>
+      <w:proofErr w:type="spellEnd"/>
       <w:r>
         <w:rPr>
           <w:rFonts w:ascii="Trebuchet MS" w:hAnsi="Trebuchet MS"/>
@@ -3674,6 +3800,127 @@
         </w:rPr>
         <w:t>Evaluation</w:t>
       </w:r>
+    </w:p>
+    <w:p>
+      <w:pPr>
+        <w:rPr>
+          <w:rFonts w:ascii="Trebuchet MS" w:hAnsi="Trebuchet MS"/>
+          <w:i/>
+          <w:iCs/>
+          <w:sz w:val="32"/>
+          <w:szCs w:val="32"/>
+        </w:rPr>
+      </w:pPr>
+      <w:proofErr w:type="spellStart"/>
+      <w:r>
+        <w:rPr>
+          <w:rFonts w:ascii="Trebuchet MS" w:hAnsi="Trebuchet MS"/>
+          <w:i/>
+          <w:iCs/>
+          <w:sz w:val="32"/>
+          <w:szCs w:val="32"/>
+        </w:rPr>
+        <w:t>AraBERT</w:t>
+      </w:r>
+      <w:proofErr w:type="spellEnd"/>
+      <w:r>
+        <w:rPr>
+          <w:rFonts w:ascii="Trebuchet MS" w:hAnsi="Trebuchet MS"/>
+          <w:i/>
+          <w:iCs/>
+          <w:sz w:val="32"/>
+          <w:szCs w:val="32"/>
+        </w:rPr>
+        <w:t xml:space="preserve"> with CNN and 2-LSTM: DER = 0.016</w:t>
+      </w:r>
+    </w:p>
+    <w:p>
+      <w:pPr>
+        <w:rPr>
+          <w:rFonts w:ascii="Trebuchet MS" w:hAnsi="Trebuchet MS"/>
+          <w:i/>
+          <w:iCs/>
+          <w:sz w:val="32"/>
+          <w:szCs w:val="32"/>
+        </w:rPr>
+      </w:pPr>
+      <w:r>
+        <w:rPr>
+          <w:rFonts w:ascii="Trebuchet MS" w:hAnsi="Trebuchet MS"/>
+          <w:i/>
+          <w:iCs/>
+          <w:sz w:val="32"/>
+          <w:szCs w:val="32"/>
+        </w:rPr>
+        <w:t>CNN with 2-LSTM: DER = 0.015</w:t>
+      </w:r>
+    </w:p>
+    <w:p>
+      <w:pPr>
+        <w:rPr>
+          <w:rFonts w:ascii="Trebuchet MS" w:hAnsi="Trebuchet MS"/>
+          <w:b/>
+          <w:bCs/>
+          <w:i/>
+          <w:iCs/>
+          <w:sz w:val="32"/>
+          <w:szCs w:val="32"/>
+        </w:rPr>
+      </w:pPr>
+      <w:r>
+        <w:rPr>
+          <w:rFonts w:ascii="Trebuchet MS" w:hAnsi="Trebuchet MS"/>
+          <w:b/>
+          <w:bCs/>
+          <w:i/>
+          <w:iCs/>
+          <w:sz w:val="32"/>
+          <w:szCs w:val="32"/>
+        </w:rPr>
+        <w:t>3-layer BiLSTM: DER = 0.0114</w:t>
+      </w:r>
+    </w:p>
+    <w:p>
+      <w:pPr>
+        <w:rPr>
+          <w:rFonts w:ascii="Trebuchet MS" w:hAnsi="Trebuchet MS"/>
+          <w:i/>
+          <w:iCs/>
+          <w:sz w:val="32"/>
+          <w:szCs w:val="32"/>
+        </w:rPr>
+      </w:pPr>
+      <w:r>
+        <w:rPr>
+          <w:rFonts w:ascii="Trebuchet MS" w:hAnsi="Trebuchet MS"/>
+          <w:i/>
+          <w:iCs/>
+          <w:sz w:val="32"/>
+          <w:szCs w:val="32"/>
+        </w:rPr>
+        <w:t>CRF with BiLSTM: DER = 0.014</w:t>
+      </w:r>
+    </w:p>
+    <w:p>
+      <w:pPr>
+        <w:rPr>
+          <w:rFonts w:ascii="Trebuchet MS" w:hAnsi="Trebuchet MS"/>
+          <w:i/>
+          <w:iCs/>
+          <w:sz w:val="32"/>
+          <w:szCs w:val="32"/>
+        </w:rPr>
+      </w:pPr>
+      <w:r>
+        <w:rPr>
+          <w:rFonts w:ascii="Trebuchet MS" w:hAnsi="Trebuchet MS"/>
+          <w:i/>
+          <w:iCs/>
+          <w:sz w:val="32"/>
+          <w:szCs w:val="32"/>
+        </w:rPr>
+        <w:t>CBHG: DER = 0.013</w:t>
+      </w:r>
       <w:bookmarkStart w:id="1" w:name="_GoBack"/>
       <w:bookmarkEnd w:id="1"/>
     </w:p>
@@ -3681,23 +3928,10 @@
       <w:pPr>
         <w:rPr>
           <w:rFonts w:ascii="Trebuchet MS" w:hAnsi="Trebuchet MS"/>
-          <w:b/>
-          <w:bCs/>
-          <w:sz w:val="40"/>
-          <w:szCs w:val="40"/>
-          <w:u w:val="single"/>
-        </w:rPr>
-      </w:pPr>
-    </w:p>
-    <w:p>
-      <w:pPr>
-        <w:rPr>
-          <w:rFonts w:ascii="Trebuchet MS" w:hAnsi="Trebuchet MS"/>
-          <w:b/>
-          <w:bCs/>
-          <w:sz w:val="40"/>
-          <w:szCs w:val="40"/>
-          <w:u w:val="single"/>
+          <w:i/>
+          <w:iCs/>
+          <w:sz w:val="32"/>
+          <w:szCs w:val="32"/>
         </w:rPr>
       </w:pPr>
     </w:p>
@@ -3724,12 +3958,25 @@
     </w:p>
     <w:p>
       <w:pPr>
-        <w:rPr>
-          <w:rFonts w:ascii="Trebuchet MS" w:hAnsi="Trebuchet MS"/>
-          <w:sz w:val="28"/>
-          <w:szCs w:val="28"/>
-        </w:rPr>
-      </w:pPr>
+        <w:jc w:val="center"/>
+        <w:rPr>
+          <w:rFonts w:ascii="Trebuchet MS" w:hAnsi="Trebuchet MS"/>
+          <w:b/>
+          <w:bCs/>
+          <w:sz w:val="36"/>
+          <w:szCs w:val="36"/>
+        </w:rPr>
+      </w:pPr>
+      <w:r>
+        <w:rPr>
+          <w:rFonts w:ascii="Trebuchet MS" w:hAnsi="Trebuchet MS"/>
+          <w:b/>
+          <w:bCs/>
+          <w:sz w:val="36"/>
+          <w:szCs w:val="36"/>
+        </w:rPr>
+        <w:t>3-Layer Bidirectional LSTM</w:t>
+      </w:r>
     </w:p>
     <w:sectPr>
       <w:pgSz w:w="12240" w:h="15840"/>
@@ -6066,7 +6313,7 @@
 </file>
 
 <file path=customXml/itemProps1.xml><?xml version="1.0" encoding="utf-8"?>
-<ds:datastoreItem xmlns:ds="http://schemas.openxmlformats.org/officeDocument/2006/customXml" ds:itemID="{DDF0B230-DDE1-401D-9D5A-087A31A7DCE5}">
+<ds:datastoreItem xmlns:ds="http://schemas.openxmlformats.org/officeDocument/2006/customXml" ds:itemID="{CAF59C50-E036-4471-BA04-923EE897A84E}">
   <ds:schemaRefs>
     <ds:schemaRef ds:uri="http://schemas.openxmlformats.org/officeDocument/2006/bibliography"/>
   </ds:schemaRefs>

</xml_diff>